<commit_message>
Fixed GUI Bugs and cleaned code
</commit_message>
<xml_diff>
--- a/Project Report.docx
+++ b/Project Report.docx
@@ -2,6 +2,36 @@
 <file path=word/document.xml><?xml version="1.0" encoding="utf-8"?>
 <w:document xmlns:wpc="http://schemas.microsoft.com/office/word/2010/wordprocessingCanvas" xmlns:mc="http://schemas.openxmlformats.org/markup-compatibility/2006" xmlns:o="urn:schemas-microsoft-com:office:office" xmlns:r="http://schemas.openxmlformats.org/officeDocument/2006/relationships" xmlns:m="http://schemas.openxmlformats.org/officeDocument/2006/math" xmlns:v="urn:schemas-microsoft-com:vml" xmlns:wp14="http://schemas.microsoft.com/office/word/2010/wordprocessingDrawing" xmlns:wp="http://schemas.openxmlformats.org/drawingml/2006/wordprocessingDrawing" xmlns:w10="urn:schemas-microsoft-com:office:word" xmlns:w="http://schemas.openxmlformats.org/wordprocessingml/2006/main" xmlns:w14="http://schemas.microsoft.com/office/word/2010/wordml" xmlns:wpg="http://schemas.microsoft.com/office/word/2010/wordprocessingGroup" xmlns:wpi="http://schemas.microsoft.com/office/word/2010/wordprocessingInk" xmlns:wne="http://schemas.microsoft.com/office/word/2006/wordml" xmlns:wps="http://schemas.microsoft.com/office/word/2010/wordprocessingShape" mc:Ignorable="w14 wp14">
   <w:body>
+    <w:p>
+      <w:pPr>
+        <w:jc w:val="center"/>
+        <w:rPr>
+          <w:sz w:val="36"/>
+          <w:szCs w:val="36"/>
+          <w:lang w:val="en-US"/>
+        </w:rPr>
+      </w:pPr>
+    </w:p>
+    <w:p>
+      <w:pPr>
+        <w:jc w:val="center"/>
+        <w:rPr>
+          <w:sz w:val="36"/>
+          <w:szCs w:val="36"/>
+          <w:lang w:val="en-US"/>
+        </w:rPr>
+      </w:pPr>
+    </w:p>
+    <w:p>
+      <w:pPr>
+        <w:jc w:val="center"/>
+        <w:rPr>
+          <w:sz w:val="36"/>
+          <w:szCs w:val="36"/>
+          <w:lang w:val="en-US"/>
+        </w:rPr>
+      </w:pPr>
+    </w:p>
     <w:p>
       <w:pPr>
         <w:jc w:val="center"/>
@@ -228,7 +258,23 @@
           <w:szCs w:val="24"/>
           <w:lang w:val="en-US"/>
         </w:rPr>
-        <w:t>A software simulation of the single cycle MIPS Datapath, also designed to support the extra instructions not supported by the version presented in the lectures of the course. (Instructions supported can be found in the guide page).</w:t>
+        <w:t xml:space="preserve">A software simulation of the single cycle MIPS Datapath, also designed to support the extra instructions not supported by the version presented in the lectures of the course. (Instructions supported can be found in the </w:t>
+      </w:r>
+      <w:r>
+        <w:rPr>
+          <w:sz w:val="24"/>
+          <w:szCs w:val="24"/>
+          <w:lang w:val="en-US"/>
+        </w:rPr>
+        <w:t>last</w:t>
+      </w:r>
+      <w:r>
+        <w:rPr>
+          <w:sz w:val="24"/>
+          <w:szCs w:val="24"/>
+          <w:lang w:val="en-US"/>
+        </w:rPr>
+        <w:t xml:space="preserve"> page).</w:t>
       </w:r>
     </w:p>
     <w:p>
@@ -1547,12 +1593,45 @@
     <w:p>
       <w:pPr>
         <w:pStyle w:val="ListParagraph"/>
-        <w:rPr>
-          <w:sz w:val="28"/>
-          <w:szCs w:val="28"/>
-          <w:lang w:val="en-US"/>
-        </w:rPr>
-      </w:pPr>
+        <w:numPr>
+          <w:ilvl w:val="0"/>
+          <w:numId w:val="5"/>
+        </w:numPr>
+        <w:ind w:left="0"/>
+        <w:rPr>
+          <w:sz w:val="28"/>
+          <w:szCs w:val="28"/>
+          <w:lang w:val="en-US"/>
+        </w:rPr>
+      </w:pPr>
+      <w:r>
+        <w:rPr>
+          <w:b/>
+          <w:bCs/>
+          <w:sz w:val="28"/>
+          <w:szCs w:val="28"/>
+          <w:lang w:val="en-US"/>
+        </w:rPr>
+        <w:t xml:space="preserve">Exceptions: </w:t>
+      </w:r>
+      <w:r>
+        <w:rPr>
+          <w:sz w:val="24"/>
+          <w:szCs w:val="24"/>
+          <w:lang w:val="en-US"/>
+        </w:rPr>
+        <w:t xml:space="preserve"> Thrown to handle different hazards, such as memory out of bounds, writing to zero register, etc</w:t>
+      </w:r>
+      <w:proofErr w:type="gramStart"/>
+      <w:r>
+        <w:rPr>
+          <w:sz w:val="24"/>
+          <w:szCs w:val="24"/>
+          <w:lang w:val="en-US"/>
+        </w:rPr>
+        <w:t>..</w:t>
+      </w:r>
+      <w:proofErr w:type="gramEnd"/>
     </w:p>
     <w:p>
       <w:pPr>
@@ -1578,6 +1657,7 @@
           <w:szCs w:val="40"/>
           <w:lang w:val="en-US"/>
         </w:rPr>
+        <w:lastRenderedPageBreak/>
         <w:t>Test Programs</w:t>
       </w:r>
     </w:p>
@@ -1599,7 +1679,6 @@
           <w:szCs w:val="36"/>
           <w:lang w:val="en-US"/>
         </w:rPr>
-        <w:lastRenderedPageBreak/>
         <w:t>Program 1 (Testing Memory Instructions):</w:t>
       </w:r>
     </w:p>
@@ -2451,11 +2530,9 @@
     <w:p>
       <w:pPr>
         <w:rPr>
-          <w:i/>
-          <w:iCs/>
-          <w:sz w:val="36"/>
-          <w:szCs w:val="36"/>
-          <w:lang w:val="en-US"/>
+          <w:rFonts w:ascii="Consolas" w:hAnsi="Consolas" w:cs="Consolas"/>
+          <w:sz w:val="20"/>
+          <w:szCs w:val="20"/>
         </w:rPr>
       </w:pPr>
       <w:proofErr w:type="spellStart"/>
@@ -2480,20 +2557,14 @@
         </w:rPr>
         <w:t xml:space="preserve"> s2, 1</w:t>
       </w:r>
-      <w:bookmarkStart w:id="0" w:name="_GoBack"/>
-      <w:bookmarkEnd w:id="0"/>
-    </w:p>
-    <w:p>
-      <w:pPr>
-        <w:rPr>
-          <w:sz w:val="28"/>
-          <w:szCs w:val="28"/>
-          <w:lang w:val="en-US"/>
-        </w:rPr>
-      </w:pPr>
-    </w:p>
-    <w:p>
-      <w:pPr>
+    </w:p>
+    <w:p>
+      <w:pPr>
+        <w:pStyle w:val="ListParagraph"/>
+        <w:numPr>
+          <w:ilvl w:val="0"/>
+          <w:numId w:val="2"/>
+        </w:numPr>
         <w:jc w:val="center"/>
         <w:rPr>
           <w:i/>
@@ -2511,7 +2582,349 @@
           <w:szCs w:val="40"/>
           <w:lang w:val="en-US"/>
         </w:rPr>
-        <w:t>VIII. Work Division</w:t>
+        <w:t>Simulating Program</w:t>
+      </w:r>
+    </w:p>
+    <w:p>
+      <w:pPr>
+        <w:pStyle w:val="ListParagraph"/>
+        <w:numPr>
+          <w:ilvl w:val="0"/>
+          <w:numId w:val="8"/>
+        </w:numPr>
+        <w:ind w:left="0"/>
+        <w:rPr>
+          <w:sz w:val="28"/>
+          <w:szCs w:val="28"/>
+          <w:lang w:val="en-US"/>
+        </w:rPr>
+      </w:pPr>
+      <w:r>
+        <w:rPr>
+          <w:sz w:val="24"/>
+          <w:szCs w:val="24"/>
+          <w:lang w:val="en-US"/>
+        </w:rPr>
+        <w:t>Import Java Project.</w:t>
+      </w:r>
+    </w:p>
+    <w:p>
+      <w:pPr>
+        <w:pStyle w:val="ListParagraph"/>
+        <w:numPr>
+          <w:ilvl w:val="0"/>
+          <w:numId w:val="8"/>
+        </w:numPr>
+        <w:ind w:left="0"/>
+        <w:rPr>
+          <w:sz w:val="28"/>
+          <w:szCs w:val="28"/>
+          <w:lang w:val="en-US"/>
+        </w:rPr>
+      </w:pPr>
+      <w:r>
+        <w:rPr>
+          <w:sz w:val="24"/>
+          <w:szCs w:val="24"/>
+          <w:lang w:val="en-US"/>
+        </w:rPr>
+        <w:t xml:space="preserve">Run </w:t>
+      </w:r>
+      <w:r>
+        <w:rPr>
+          <w:sz w:val="24"/>
+          <w:szCs w:val="24"/>
+          <w:lang w:val="en-US"/>
+        </w:rPr>
+        <w:t>Simulator</w:t>
+      </w:r>
+      <w:r>
+        <w:rPr>
+          <w:sz w:val="24"/>
+          <w:szCs w:val="24"/>
+          <w:lang w:val="en-US"/>
+        </w:rPr>
+        <w:t xml:space="preserve"> file.</w:t>
+      </w:r>
+    </w:p>
+    <w:p>
+      <w:pPr>
+        <w:pStyle w:val="ListParagraph"/>
+        <w:numPr>
+          <w:ilvl w:val="0"/>
+          <w:numId w:val="8"/>
+        </w:numPr>
+        <w:ind w:left="0"/>
+        <w:rPr>
+          <w:sz w:val="28"/>
+          <w:szCs w:val="28"/>
+          <w:lang w:val="en-US"/>
+        </w:rPr>
+      </w:pPr>
+      <w:r>
+        <w:rPr>
+          <w:sz w:val="24"/>
+          <w:szCs w:val="24"/>
+          <w:lang w:val="en-US"/>
+        </w:rPr>
+        <w:t xml:space="preserve">Press </w:t>
+      </w:r>
+      <w:r>
+        <w:rPr>
+          <w:i/>
+          <w:iCs/>
+          <w:sz w:val="24"/>
+          <w:szCs w:val="24"/>
+          <w:lang w:val="en-US"/>
+        </w:rPr>
+        <w:t>Next Step</w:t>
+      </w:r>
+      <w:r>
+        <w:rPr>
+          <w:sz w:val="24"/>
+          <w:szCs w:val="24"/>
+          <w:lang w:val="en-US"/>
+        </w:rPr>
+        <w:t xml:space="preserve"> to execute one stage of the current instruction, </w:t>
+      </w:r>
+      <w:r>
+        <w:rPr>
+          <w:i/>
+          <w:iCs/>
+          <w:sz w:val="24"/>
+          <w:szCs w:val="24"/>
+          <w:lang w:val="en-US"/>
+        </w:rPr>
+        <w:t>Next Instruction</w:t>
+      </w:r>
+      <w:r>
+        <w:rPr>
+          <w:i/>
+          <w:iCs/>
+          <w:sz w:val="24"/>
+          <w:szCs w:val="24"/>
+          <w:lang w:val="en-US"/>
+        </w:rPr>
+        <w:t xml:space="preserve"> to </w:t>
+      </w:r>
+      <w:r>
+        <w:rPr>
+          <w:sz w:val="24"/>
+          <w:szCs w:val="24"/>
+          <w:lang w:val="en-US"/>
+        </w:rPr>
+        <w:t xml:space="preserve">execute a whole instruction, or </w:t>
+      </w:r>
+      <w:r>
+        <w:rPr>
+          <w:i/>
+          <w:iCs/>
+          <w:sz w:val="24"/>
+          <w:szCs w:val="24"/>
+          <w:lang w:val="en-US"/>
+        </w:rPr>
+        <w:t xml:space="preserve">Run All </w:t>
+      </w:r>
+      <w:r>
+        <w:rPr>
+          <w:sz w:val="24"/>
+          <w:szCs w:val="24"/>
+          <w:lang w:val="en-US"/>
+        </w:rPr>
+        <w:t>to execute the whole program.</w:t>
+      </w:r>
+    </w:p>
+    <w:p>
+      <w:pPr>
+        <w:rPr>
+          <w:i/>
+          <w:iCs/>
+          <w:sz w:val="24"/>
+          <w:szCs w:val="24"/>
+          <w:lang w:val="en-US"/>
+        </w:rPr>
+      </w:pPr>
+      <w:r>
+        <w:rPr>
+          <w:i/>
+          <w:iCs/>
+          <w:sz w:val="24"/>
+          <w:szCs w:val="24"/>
+          <w:lang w:val="en-US"/>
+        </w:rPr>
+        <w:t xml:space="preserve">NB: Default memory values are loaded via “Data 1.txt”, and MIPS program is loaded from “Program 1.txt”.  This can be changed from the </w:t>
+      </w:r>
+      <w:proofErr w:type="spellStart"/>
+      <w:r>
+        <w:rPr>
+          <w:i/>
+          <w:iCs/>
+          <w:sz w:val="24"/>
+          <w:szCs w:val="24"/>
+          <w:lang w:val="en-US"/>
+        </w:rPr>
+        <w:t>load_</w:t>
+      </w:r>
+      <w:proofErr w:type="gramStart"/>
+      <w:r>
+        <w:rPr>
+          <w:i/>
+          <w:iCs/>
+          <w:sz w:val="24"/>
+          <w:szCs w:val="24"/>
+          <w:lang w:val="en-US"/>
+        </w:rPr>
+        <w:t>data</w:t>
+      </w:r>
+      <w:proofErr w:type="spellEnd"/>
+      <w:r>
+        <w:rPr>
+          <w:i/>
+          <w:iCs/>
+          <w:sz w:val="24"/>
+          <w:szCs w:val="24"/>
+          <w:lang w:val="en-US"/>
+        </w:rPr>
+        <w:t>(</w:t>
+      </w:r>
+      <w:proofErr w:type="gramEnd"/>
+      <w:r>
+        <w:rPr>
+          <w:i/>
+          <w:iCs/>
+          <w:sz w:val="24"/>
+          <w:szCs w:val="24"/>
+          <w:lang w:val="en-US"/>
+        </w:rPr>
+        <w:t xml:space="preserve">), </w:t>
+      </w:r>
+      <w:proofErr w:type="spellStart"/>
+      <w:r>
+        <w:rPr>
+          <w:i/>
+          <w:iCs/>
+          <w:sz w:val="24"/>
+          <w:szCs w:val="24"/>
+          <w:lang w:val="en-US"/>
+        </w:rPr>
+        <w:t>load_instructions</w:t>
+      </w:r>
+      <w:proofErr w:type="spellEnd"/>
+      <w:r>
+        <w:rPr>
+          <w:i/>
+          <w:iCs/>
+          <w:sz w:val="24"/>
+          <w:szCs w:val="24"/>
+          <w:lang w:val="en-US"/>
+        </w:rPr>
+        <w:t>() methods.</w:t>
+      </w:r>
+    </w:p>
+    <w:p>
+      <w:pPr>
+        <w:rPr>
+          <w:i/>
+          <w:iCs/>
+          <w:sz w:val="24"/>
+          <w:szCs w:val="24"/>
+          <w:lang w:val="en-US"/>
+        </w:rPr>
+      </w:pPr>
+      <w:r>
+        <w:rPr>
+          <w:i/>
+          <w:iCs/>
+          <w:sz w:val="24"/>
+          <w:szCs w:val="24"/>
+          <w:lang w:val="en-US"/>
+        </w:rPr>
+        <w:t xml:space="preserve">NB II: GUI is </w:t>
+      </w:r>
+      <w:r>
+        <w:rPr>
+          <w:i/>
+          <w:iCs/>
+          <w:sz w:val="24"/>
+          <w:szCs w:val="24"/>
+          <w:lang w:val="en-US"/>
+        </w:rPr>
+        <w:t xml:space="preserve">currently </w:t>
+      </w:r>
+      <w:r>
+        <w:rPr>
+          <w:i/>
+          <w:iCs/>
+          <w:sz w:val="24"/>
+          <w:szCs w:val="24"/>
+          <w:lang w:val="en-US"/>
+        </w:rPr>
+        <w:t>not fully complete, however the contents of register file, memory unit are updated correctly</w:t>
+      </w:r>
+      <w:r>
+        <w:rPr>
+          <w:i/>
+          <w:iCs/>
+          <w:sz w:val="24"/>
+          <w:szCs w:val="24"/>
+          <w:lang w:val="en-US"/>
+        </w:rPr>
+        <w:t xml:space="preserve">, and the program prints to the console the outputs of </w:t>
+      </w:r>
+      <w:proofErr w:type="gramStart"/>
+      <w:r>
+        <w:rPr>
+          <w:i/>
+          <w:iCs/>
+          <w:sz w:val="24"/>
+          <w:szCs w:val="24"/>
+          <w:lang w:val="en-US"/>
+        </w:rPr>
+        <w:t>the execute</w:t>
+      </w:r>
+      <w:proofErr w:type="gramEnd"/>
+      <w:r>
+        <w:rPr>
+          <w:i/>
+          <w:iCs/>
+          <w:sz w:val="24"/>
+          <w:szCs w:val="24"/>
+          <w:lang w:val="en-US"/>
+        </w:rPr>
+        <w:t xml:space="preserve"> and memory stages, as well as the contents of registers s2 &amp; s3 after each instruction.</w:t>
+      </w:r>
+    </w:p>
+    <w:p>
+      <w:pPr>
+        <w:jc w:val="center"/>
+        <w:rPr>
+          <w:i/>
+          <w:iCs/>
+          <w:sz w:val="40"/>
+          <w:szCs w:val="40"/>
+          <w:lang w:val="en-US"/>
+        </w:rPr>
+      </w:pPr>
+      <w:r>
+        <w:rPr>
+          <w:i/>
+          <w:iCs/>
+          <w:sz w:val="40"/>
+          <w:szCs w:val="40"/>
+          <w:lang w:val="en-US"/>
+        </w:rPr>
+        <w:lastRenderedPageBreak/>
+        <w:t>VII</w:t>
+      </w:r>
+      <w:r>
+        <w:rPr>
+          <w:i/>
+          <w:iCs/>
+          <w:sz w:val="40"/>
+          <w:szCs w:val="40"/>
+          <w:lang w:val="en-US"/>
+        </w:rPr>
+        <w:t>. Work Division</w:t>
       </w:r>
     </w:p>
     <w:p>
@@ -2841,6 +3254,573 @@
         </w:rPr>
         <w:t>Most other classes and functions were implemented in a team setting.</w:t>
       </w:r>
+    </w:p>
+    <w:p>
+      <w:pPr>
+        <w:jc w:val="center"/>
+        <w:rPr>
+          <w:i/>
+          <w:iCs/>
+          <w:sz w:val="40"/>
+          <w:szCs w:val="40"/>
+          <w:lang w:val="en-US"/>
+        </w:rPr>
+      </w:pPr>
+    </w:p>
+    <w:p>
+      <w:pPr>
+        <w:pStyle w:val="ListParagraph"/>
+        <w:numPr>
+          <w:ilvl w:val="0"/>
+          <w:numId w:val="2"/>
+        </w:numPr>
+        <w:jc w:val="center"/>
+        <w:rPr>
+          <w:i/>
+          <w:iCs/>
+          <w:sz w:val="40"/>
+          <w:szCs w:val="40"/>
+          <w:lang w:val="en-US"/>
+        </w:rPr>
+      </w:pPr>
+      <w:r>
+        <w:rPr>
+          <w:i/>
+          <w:iCs/>
+          <w:sz w:val="40"/>
+          <w:szCs w:val="40"/>
+          <w:lang w:val="en-US"/>
+        </w:rPr>
+        <w:t>Instructions Supported</w:t>
+      </w:r>
+    </w:p>
+    <w:p>
+      <w:pPr>
+        <w:pStyle w:val="ListParagraph"/>
+        <w:ind w:left="0"/>
+        <w:rPr>
+          <w:i/>
+          <w:iCs/>
+          <w:sz w:val="28"/>
+          <w:szCs w:val="28"/>
+          <w:lang w:val="en-US"/>
+        </w:rPr>
+      </w:pPr>
+      <w:r>
+        <w:rPr>
+          <w:i/>
+          <w:iCs/>
+          <w:sz w:val="28"/>
+          <w:szCs w:val="28"/>
+          <w:lang w:val="en-US"/>
+        </w:rPr>
+        <w:tab/>
+      </w:r>
+    </w:p>
+    <w:p>
+      <w:pPr>
+        <w:pStyle w:val="ListParagraph"/>
+        <w:ind w:left="0"/>
+        <w:rPr>
+          <w:i/>
+          <w:iCs/>
+          <w:sz w:val="28"/>
+          <w:szCs w:val="28"/>
+          <w:lang w:val="en-US"/>
+        </w:rPr>
+      </w:pPr>
+      <w:proofErr w:type="gramStart"/>
+      <w:r>
+        <w:rPr>
+          <w:i/>
+          <w:iCs/>
+          <w:sz w:val="28"/>
+          <w:szCs w:val="28"/>
+          <w:lang w:val="en-US"/>
+        </w:rPr>
+        <w:t>add</w:t>
+      </w:r>
+      <w:proofErr w:type="gramEnd"/>
+      <w:r>
+        <w:rPr>
+          <w:i/>
+          <w:iCs/>
+          <w:sz w:val="28"/>
+          <w:szCs w:val="28"/>
+          <w:lang w:val="en-US"/>
+        </w:rPr>
+        <w:t xml:space="preserve">, </w:t>
+      </w:r>
+      <w:proofErr w:type="spellStart"/>
+      <w:r>
+        <w:rPr>
+          <w:i/>
+          <w:iCs/>
+          <w:sz w:val="28"/>
+          <w:szCs w:val="28"/>
+          <w:lang w:val="en-US"/>
+        </w:rPr>
+        <w:t>addi</w:t>
+      </w:r>
+      <w:proofErr w:type="spellEnd"/>
+      <w:r>
+        <w:rPr>
+          <w:i/>
+          <w:iCs/>
+          <w:sz w:val="28"/>
+          <w:szCs w:val="28"/>
+          <w:lang w:val="en-US"/>
+        </w:rPr>
+        <w:t xml:space="preserve">, sub, </w:t>
+      </w:r>
+    </w:p>
+    <w:p>
+      <w:pPr>
+        <w:pStyle w:val="ListParagraph"/>
+        <w:ind w:left="0"/>
+        <w:rPr>
+          <w:i/>
+          <w:iCs/>
+          <w:sz w:val="28"/>
+          <w:szCs w:val="28"/>
+          <w:lang w:val="en-US"/>
+        </w:rPr>
+      </w:pPr>
+      <w:proofErr w:type="spellStart"/>
+      <w:proofErr w:type="gramStart"/>
+      <w:r>
+        <w:rPr>
+          <w:i/>
+          <w:iCs/>
+          <w:sz w:val="28"/>
+          <w:szCs w:val="28"/>
+          <w:lang w:val="en-US"/>
+        </w:rPr>
+        <w:t>lw</w:t>
+      </w:r>
+      <w:proofErr w:type="spellEnd"/>
+      <w:proofErr w:type="gramEnd"/>
+      <w:r>
+        <w:rPr>
+          <w:i/>
+          <w:iCs/>
+          <w:sz w:val="28"/>
+          <w:szCs w:val="28"/>
+          <w:lang w:val="en-US"/>
+        </w:rPr>
+        <w:t xml:space="preserve">, </w:t>
+      </w:r>
+      <w:proofErr w:type="spellStart"/>
+      <w:r>
+        <w:rPr>
+          <w:i/>
+          <w:iCs/>
+          <w:sz w:val="28"/>
+          <w:szCs w:val="28"/>
+          <w:lang w:val="en-US"/>
+        </w:rPr>
+        <w:t>lh</w:t>
+      </w:r>
+      <w:proofErr w:type="spellEnd"/>
+      <w:r>
+        <w:rPr>
+          <w:i/>
+          <w:iCs/>
+          <w:sz w:val="28"/>
+          <w:szCs w:val="28"/>
+          <w:lang w:val="en-US"/>
+        </w:rPr>
+        <w:t xml:space="preserve">, </w:t>
+      </w:r>
+      <w:proofErr w:type="spellStart"/>
+      <w:r>
+        <w:rPr>
+          <w:i/>
+          <w:iCs/>
+          <w:sz w:val="28"/>
+          <w:szCs w:val="28"/>
+          <w:lang w:val="en-US"/>
+        </w:rPr>
+        <w:t>lhu</w:t>
+      </w:r>
+      <w:proofErr w:type="spellEnd"/>
+      <w:r>
+        <w:rPr>
+          <w:i/>
+          <w:iCs/>
+          <w:sz w:val="28"/>
+          <w:szCs w:val="28"/>
+          <w:lang w:val="en-US"/>
+        </w:rPr>
+        <w:t xml:space="preserve">, </w:t>
+      </w:r>
+      <w:proofErr w:type="spellStart"/>
+      <w:r>
+        <w:rPr>
+          <w:i/>
+          <w:iCs/>
+          <w:sz w:val="28"/>
+          <w:szCs w:val="28"/>
+          <w:lang w:val="en-US"/>
+        </w:rPr>
+        <w:t>lb</w:t>
+      </w:r>
+      <w:proofErr w:type="spellEnd"/>
+      <w:r>
+        <w:rPr>
+          <w:i/>
+          <w:iCs/>
+          <w:sz w:val="28"/>
+          <w:szCs w:val="28"/>
+          <w:lang w:val="en-US"/>
+        </w:rPr>
+        <w:t xml:space="preserve">, </w:t>
+      </w:r>
+      <w:proofErr w:type="spellStart"/>
+      <w:r>
+        <w:rPr>
+          <w:i/>
+          <w:iCs/>
+          <w:sz w:val="28"/>
+          <w:szCs w:val="28"/>
+          <w:lang w:val="en-US"/>
+        </w:rPr>
+        <w:t>lbu</w:t>
+      </w:r>
+      <w:proofErr w:type="spellEnd"/>
+      <w:r>
+        <w:rPr>
+          <w:i/>
+          <w:iCs/>
+          <w:sz w:val="28"/>
+          <w:szCs w:val="28"/>
+          <w:lang w:val="en-US"/>
+        </w:rPr>
+        <w:t xml:space="preserve">, </w:t>
+      </w:r>
+      <w:proofErr w:type="spellStart"/>
+      <w:r>
+        <w:rPr>
+          <w:i/>
+          <w:iCs/>
+          <w:sz w:val="28"/>
+          <w:szCs w:val="28"/>
+          <w:lang w:val="en-US"/>
+        </w:rPr>
+        <w:t>sw</w:t>
+      </w:r>
+      <w:proofErr w:type="spellEnd"/>
+      <w:r>
+        <w:rPr>
+          <w:i/>
+          <w:iCs/>
+          <w:sz w:val="28"/>
+          <w:szCs w:val="28"/>
+          <w:lang w:val="en-US"/>
+        </w:rPr>
+        <w:t xml:space="preserve">, </w:t>
+      </w:r>
+      <w:proofErr w:type="spellStart"/>
+      <w:r>
+        <w:rPr>
+          <w:i/>
+          <w:iCs/>
+          <w:sz w:val="28"/>
+          <w:szCs w:val="28"/>
+          <w:lang w:val="en-US"/>
+        </w:rPr>
+        <w:t>sh</w:t>
+      </w:r>
+      <w:proofErr w:type="spellEnd"/>
+      <w:r>
+        <w:rPr>
+          <w:i/>
+          <w:iCs/>
+          <w:sz w:val="28"/>
+          <w:szCs w:val="28"/>
+          <w:lang w:val="en-US"/>
+        </w:rPr>
+        <w:t xml:space="preserve">, </w:t>
+      </w:r>
+      <w:proofErr w:type="spellStart"/>
+      <w:r>
+        <w:rPr>
+          <w:i/>
+          <w:iCs/>
+          <w:sz w:val="28"/>
+          <w:szCs w:val="28"/>
+          <w:lang w:val="en-US"/>
+        </w:rPr>
+        <w:t>sb</w:t>
+      </w:r>
+      <w:proofErr w:type="spellEnd"/>
+      <w:r>
+        <w:rPr>
+          <w:i/>
+          <w:iCs/>
+          <w:sz w:val="28"/>
+          <w:szCs w:val="28"/>
+          <w:lang w:val="en-US"/>
+        </w:rPr>
+        <w:t xml:space="preserve">, </w:t>
+      </w:r>
+      <w:proofErr w:type="spellStart"/>
+      <w:r>
+        <w:rPr>
+          <w:i/>
+          <w:iCs/>
+          <w:sz w:val="28"/>
+          <w:szCs w:val="28"/>
+          <w:lang w:val="en-US"/>
+        </w:rPr>
+        <w:t>lui</w:t>
+      </w:r>
+      <w:proofErr w:type="spellEnd"/>
+      <w:r>
+        <w:rPr>
+          <w:i/>
+          <w:iCs/>
+          <w:sz w:val="28"/>
+          <w:szCs w:val="28"/>
+          <w:lang w:val="en-US"/>
+        </w:rPr>
+        <w:t>,</w:t>
+      </w:r>
+    </w:p>
+    <w:p>
+      <w:pPr>
+        <w:pStyle w:val="ListParagraph"/>
+        <w:ind w:left="0"/>
+        <w:rPr>
+          <w:i/>
+          <w:iCs/>
+          <w:sz w:val="28"/>
+          <w:szCs w:val="28"/>
+          <w:lang w:val="en-US"/>
+        </w:rPr>
+      </w:pPr>
+      <w:proofErr w:type="spellStart"/>
+      <w:proofErr w:type="gramStart"/>
+      <w:r>
+        <w:rPr>
+          <w:i/>
+          <w:iCs/>
+          <w:sz w:val="28"/>
+          <w:szCs w:val="28"/>
+          <w:lang w:val="en-US"/>
+        </w:rPr>
+        <w:t>sll</w:t>
+      </w:r>
+      <w:proofErr w:type="spellEnd"/>
+      <w:proofErr w:type="gramEnd"/>
+      <w:r>
+        <w:rPr>
+          <w:i/>
+          <w:iCs/>
+          <w:sz w:val="28"/>
+          <w:szCs w:val="28"/>
+          <w:lang w:val="en-US"/>
+        </w:rPr>
+        <w:t xml:space="preserve">, </w:t>
+      </w:r>
+      <w:proofErr w:type="spellStart"/>
+      <w:r>
+        <w:rPr>
+          <w:i/>
+          <w:iCs/>
+          <w:sz w:val="28"/>
+          <w:szCs w:val="28"/>
+          <w:lang w:val="en-US"/>
+        </w:rPr>
+        <w:t>srl</w:t>
+      </w:r>
+      <w:proofErr w:type="spellEnd"/>
+      <w:r>
+        <w:rPr>
+          <w:i/>
+          <w:iCs/>
+          <w:sz w:val="28"/>
+          <w:szCs w:val="28"/>
+          <w:lang w:val="en-US"/>
+        </w:rPr>
+        <w:t xml:space="preserve">, and, </w:t>
+      </w:r>
+      <w:proofErr w:type="spellStart"/>
+      <w:r>
+        <w:rPr>
+          <w:i/>
+          <w:iCs/>
+          <w:sz w:val="28"/>
+          <w:szCs w:val="28"/>
+          <w:lang w:val="en-US"/>
+        </w:rPr>
+        <w:t>andi</w:t>
+      </w:r>
+      <w:proofErr w:type="spellEnd"/>
+      <w:r>
+        <w:rPr>
+          <w:i/>
+          <w:iCs/>
+          <w:sz w:val="28"/>
+          <w:szCs w:val="28"/>
+          <w:lang w:val="en-US"/>
+        </w:rPr>
+        <w:t xml:space="preserve">, or, </w:t>
+      </w:r>
+      <w:proofErr w:type="spellStart"/>
+      <w:r>
+        <w:rPr>
+          <w:i/>
+          <w:iCs/>
+          <w:sz w:val="28"/>
+          <w:szCs w:val="28"/>
+          <w:lang w:val="en-US"/>
+        </w:rPr>
+        <w:t>ori</w:t>
+      </w:r>
+      <w:proofErr w:type="spellEnd"/>
+      <w:r>
+        <w:rPr>
+          <w:i/>
+          <w:iCs/>
+          <w:sz w:val="28"/>
+          <w:szCs w:val="28"/>
+          <w:lang w:val="en-US"/>
+        </w:rPr>
+        <w:t>, nor,</w:t>
+      </w:r>
+    </w:p>
+    <w:p>
+      <w:pPr>
+        <w:pStyle w:val="ListParagraph"/>
+        <w:ind w:left="0"/>
+        <w:rPr>
+          <w:i/>
+          <w:iCs/>
+          <w:sz w:val="28"/>
+          <w:szCs w:val="28"/>
+          <w:lang w:val="en-US"/>
+        </w:rPr>
+      </w:pPr>
+      <w:proofErr w:type="spellStart"/>
+      <w:proofErr w:type="gramStart"/>
+      <w:r>
+        <w:rPr>
+          <w:i/>
+          <w:iCs/>
+          <w:sz w:val="28"/>
+          <w:szCs w:val="28"/>
+          <w:lang w:val="en-US"/>
+        </w:rPr>
+        <w:t>beq</w:t>
+      </w:r>
+      <w:proofErr w:type="spellEnd"/>
+      <w:proofErr w:type="gramEnd"/>
+      <w:r>
+        <w:rPr>
+          <w:i/>
+          <w:iCs/>
+          <w:sz w:val="28"/>
+          <w:szCs w:val="28"/>
+          <w:lang w:val="en-US"/>
+        </w:rPr>
+        <w:t xml:space="preserve">, </w:t>
+      </w:r>
+      <w:proofErr w:type="spellStart"/>
+      <w:r>
+        <w:rPr>
+          <w:i/>
+          <w:iCs/>
+          <w:sz w:val="28"/>
+          <w:szCs w:val="28"/>
+          <w:lang w:val="en-US"/>
+        </w:rPr>
+        <w:t>bne</w:t>
+      </w:r>
+      <w:proofErr w:type="spellEnd"/>
+      <w:r>
+        <w:rPr>
+          <w:i/>
+          <w:iCs/>
+          <w:sz w:val="28"/>
+          <w:szCs w:val="28"/>
+          <w:lang w:val="en-US"/>
+        </w:rPr>
+        <w:t xml:space="preserve">, j, </w:t>
+      </w:r>
+      <w:proofErr w:type="spellStart"/>
+      <w:r>
+        <w:rPr>
+          <w:i/>
+          <w:iCs/>
+          <w:sz w:val="28"/>
+          <w:szCs w:val="28"/>
+          <w:lang w:val="en-US"/>
+        </w:rPr>
+        <w:t>jal</w:t>
+      </w:r>
+      <w:proofErr w:type="spellEnd"/>
+      <w:r>
+        <w:rPr>
+          <w:i/>
+          <w:iCs/>
+          <w:sz w:val="28"/>
+          <w:szCs w:val="28"/>
+          <w:lang w:val="en-US"/>
+        </w:rPr>
+        <w:t xml:space="preserve">, </w:t>
+      </w:r>
+      <w:proofErr w:type="spellStart"/>
+      <w:r>
+        <w:rPr>
+          <w:i/>
+          <w:iCs/>
+          <w:sz w:val="28"/>
+          <w:szCs w:val="28"/>
+          <w:lang w:val="en-US"/>
+        </w:rPr>
+        <w:t>jr</w:t>
+      </w:r>
+      <w:proofErr w:type="spellEnd"/>
+      <w:r>
+        <w:rPr>
+          <w:i/>
+          <w:iCs/>
+          <w:sz w:val="28"/>
+          <w:szCs w:val="28"/>
+          <w:lang w:val="en-US"/>
+        </w:rPr>
+        <w:t>,</w:t>
+      </w:r>
+    </w:p>
+    <w:p>
+      <w:pPr>
+        <w:pStyle w:val="ListParagraph"/>
+        <w:ind w:left="0"/>
+        <w:rPr>
+          <w:i/>
+          <w:iCs/>
+          <w:sz w:val="28"/>
+          <w:szCs w:val="28"/>
+          <w:lang w:val="en-US"/>
+        </w:rPr>
+      </w:pPr>
+      <w:bookmarkStart w:id="0" w:name="_GoBack"/>
+      <w:bookmarkEnd w:id="0"/>
+      <w:proofErr w:type="spellStart"/>
+      <w:proofErr w:type="gramStart"/>
+      <w:r>
+        <w:rPr>
+          <w:i/>
+          <w:iCs/>
+          <w:sz w:val="28"/>
+          <w:szCs w:val="28"/>
+          <w:lang w:val="en-US"/>
+        </w:rPr>
+        <w:t>slt</w:t>
+      </w:r>
+      <w:proofErr w:type="spellEnd"/>
+      <w:proofErr w:type="gramEnd"/>
     </w:p>
     <w:p>
       <w:pPr>
@@ -2979,6 +3959,234 @@
     </w:lvl>
   </w:abstractNum>
   <w:abstractNum w:abstractNumId="1">
+    <w:nsid w:val="00CF4699"/>
+    <w:multiLevelType w:val="hybridMultilevel"/>
+    <w:tmpl w:val="47B2E5F4"/>
+    <w:lvl w:ilvl="0" w:tplc="93280CA8">
+      <w:start w:val="1"/>
+      <w:numFmt w:val="bullet"/>
+      <w:lvlText w:val=""/>
+      <w:lvlJc w:val="left"/>
+      <w:pPr>
+        <w:ind w:left="720" w:hanging="360"/>
+      </w:pPr>
+      <w:rPr>
+        <w:rFonts w:ascii="Symbol" w:hAnsi="Symbol" w:hint="default"/>
+        <w:sz w:val="28"/>
+        <w:szCs w:val="28"/>
+      </w:rPr>
+    </w:lvl>
+    <w:lvl w:ilvl="1" w:tplc="08090003" w:tentative="1">
+      <w:start w:val="1"/>
+      <w:numFmt w:val="bullet"/>
+      <w:lvlText w:val="o"/>
+      <w:lvlJc w:val="left"/>
+      <w:pPr>
+        <w:ind w:left="1440" w:hanging="360"/>
+      </w:pPr>
+      <w:rPr>
+        <w:rFonts w:ascii="Courier New" w:hAnsi="Courier New" w:cs="Courier New" w:hint="default"/>
+      </w:rPr>
+    </w:lvl>
+    <w:lvl w:ilvl="2" w:tplc="08090005" w:tentative="1">
+      <w:start w:val="1"/>
+      <w:numFmt w:val="bullet"/>
+      <w:lvlText w:val=""/>
+      <w:lvlJc w:val="left"/>
+      <w:pPr>
+        <w:ind w:left="2160" w:hanging="360"/>
+      </w:pPr>
+      <w:rPr>
+        <w:rFonts w:ascii="Wingdings" w:hAnsi="Wingdings" w:hint="default"/>
+      </w:rPr>
+    </w:lvl>
+    <w:lvl w:ilvl="3" w:tplc="08090001" w:tentative="1">
+      <w:start w:val="1"/>
+      <w:numFmt w:val="bullet"/>
+      <w:lvlText w:val=""/>
+      <w:lvlJc w:val="left"/>
+      <w:pPr>
+        <w:ind w:left="2880" w:hanging="360"/>
+      </w:pPr>
+      <w:rPr>
+        <w:rFonts w:ascii="Symbol" w:hAnsi="Symbol" w:hint="default"/>
+      </w:rPr>
+    </w:lvl>
+    <w:lvl w:ilvl="4" w:tplc="08090003" w:tentative="1">
+      <w:start w:val="1"/>
+      <w:numFmt w:val="bullet"/>
+      <w:lvlText w:val="o"/>
+      <w:lvlJc w:val="left"/>
+      <w:pPr>
+        <w:ind w:left="3600" w:hanging="360"/>
+      </w:pPr>
+      <w:rPr>
+        <w:rFonts w:ascii="Courier New" w:hAnsi="Courier New" w:cs="Courier New" w:hint="default"/>
+      </w:rPr>
+    </w:lvl>
+    <w:lvl w:ilvl="5" w:tplc="08090005" w:tentative="1">
+      <w:start w:val="1"/>
+      <w:numFmt w:val="bullet"/>
+      <w:lvlText w:val=""/>
+      <w:lvlJc w:val="left"/>
+      <w:pPr>
+        <w:ind w:left="4320" w:hanging="360"/>
+      </w:pPr>
+      <w:rPr>
+        <w:rFonts w:ascii="Wingdings" w:hAnsi="Wingdings" w:hint="default"/>
+      </w:rPr>
+    </w:lvl>
+    <w:lvl w:ilvl="6" w:tplc="08090001" w:tentative="1">
+      <w:start w:val="1"/>
+      <w:numFmt w:val="bullet"/>
+      <w:lvlText w:val=""/>
+      <w:lvlJc w:val="left"/>
+      <w:pPr>
+        <w:ind w:left="5040" w:hanging="360"/>
+      </w:pPr>
+      <w:rPr>
+        <w:rFonts w:ascii="Symbol" w:hAnsi="Symbol" w:hint="default"/>
+      </w:rPr>
+    </w:lvl>
+    <w:lvl w:ilvl="7" w:tplc="08090003" w:tentative="1">
+      <w:start w:val="1"/>
+      <w:numFmt w:val="bullet"/>
+      <w:lvlText w:val="o"/>
+      <w:lvlJc w:val="left"/>
+      <w:pPr>
+        <w:ind w:left="5760" w:hanging="360"/>
+      </w:pPr>
+      <w:rPr>
+        <w:rFonts w:ascii="Courier New" w:hAnsi="Courier New" w:cs="Courier New" w:hint="default"/>
+      </w:rPr>
+    </w:lvl>
+    <w:lvl w:ilvl="8" w:tplc="08090005" w:tentative="1">
+      <w:start w:val="1"/>
+      <w:numFmt w:val="bullet"/>
+      <w:lvlText w:val=""/>
+      <w:lvlJc w:val="left"/>
+      <w:pPr>
+        <w:ind w:left="6480" w:hanging="360"/>
+      </w:pPr>
+      <w:rPr>
+        <w:rFonts w:ascii="Wingdings" w:hAnsi="Wingdings" w:hint="default"/>
+      </w:rPr>
+    </w:lvl>
+  </w:abstractNum>
+  <w:abstractNum w:abstractNumId="2">
+    <w:nsid w:val="0BC10E6B"/>
+    <w:multiLevelType w:val="hybridMultilevel"/>
+    <w:tmpl w:val="8840954A"/>
+    <w:lvl w:ilvl="0" w:tplc="08090001">
+      <w:start w:val="1"/>
+      <w:numFmt w:val="bullet"/>
+      <w:lvlText w:val=""/>
+      <w:lvlJc w:val="left"/>
+      <w:pPr>
+        <w:ind w:left="360" w:hanging="360"/>
+      </w:pPr>
+      <w:rPr>
+        <w:rFonts w:ascii="Symbol" w:hAnsi="Symbol" w:hint="default"/>
+      </w:rPr>
+    </w:lvl>
+    <w:lvl w:ilvl="1" w:tplc="08090003" w:tentative="1">
+      <w:start w:val="1"/>
+      <w:numFmt w:val="bullet"/>
+      <w:lvlText w:val="o"/>
+      <w:lvlJc w:val="left"/>
+      <w:pPr>
+        <w:ind w:left="1080" w:hanging="360"/>
+      </w:pPr>
+      <w:rPr>
+        <w:rFonts w:ascii="Courier New" w:hAnsi="Courier New" w:cs="Courier New" w:hint="default"/>
+      </w:rPr>
+    </w:lvl>
+    <w:lvl w:ilvl="2" w:tplc="08090005" w:tentative="1">
+      <w:start w:val="1"/>
+      <w:numFmt w:val="bullet"/>
+      <w:lvlText w:val=""/>
+      <w:lvlJc w:val="left"/>
+      <w:pPr>
+        <w:ind w:left="1800" w:hanging="360"/>
+      </w:pPr>
+      <w:rPr>
+        <w:rFonts w:ascii="Wingdings" w:hAnsi="Wingdings" w:hint="default"/>
+      </w:rPr>
+    </w:lvl>
+    <w:lvl w:ilvl="3" w:tplc="08090001" w:tentative="1">
+      <w:start w:val="1"/>
+      <w:numFmt w:val="bullet"/>
+      <w:lvlText w:val=""/>
+      <w:lvlJc w:val="left"/>
+      <w:pPr>
+        <w:ind w:left="2520" w:hanging="360"/>
+      </w:pPr>
+      <w:rPr>
+        <w:rFonts w:ascii="Symbol" w:hAnsi="Symbol" w:hint="default"/>
+      </w:rPr>
+    </w:lvl>
+    <w:lvl w:ilvl="4" w:tplc="08090003" w:tentative="1">
+      <w:start w:val="1"/>
+      <w:numFmt w:val="bullet"/>
+      <w:lvlText w:val="o"/>
+      <w:lvlJc w:val="left"/>
+      <w:pPr>
+        <w:ind w:left="3240" w:hanging="360"/>
+      </w:pPr>
+      <w:rPr>
+        <w:rFonts w:ascii="Courier New" w:hAnsi="Courier New" w:cs="Courier New" w:hint="default"/>
+      </w:rPr>
+    </w:lvl>
+    <w:lvl w:ilvl="5" w:tplc="08090005" w:tentative="1">
+      <w:start w:val="1"/>
+      <w:numFmt w:val="bullet"/>
+      <w:lvlText w:val=""/>
+      <w:lvlJc w:val="left"/>
+      <w:pPr>
+        <w:ind w:left="3960" w:hanging="360"/>
+      </w:pPr>
+      <w:rPr>
+        <w:rFonts w:ascii="Wingdings" w:hAnsi="Wingdings" w:hint="default"/>
+      </w:rPr>
+    </w:lvl>
+    <w:lvl w:ilvl="6" w:tplc="08090001" w:tentative="1">
+      <w:start w:val="1"/>
+      <w:numFmt w:val="bullet"/>
+      <w:lvlText w:val=""/>
+      <w:lvlJc w:val="left"/>
+      <w:pPr>
+        <w:ind w:left="4680" w:hanging="360"/>
+      </w:pPr>
+      <w:rPr>
+        <w:rFonts w:ascii="Symbol" w:hAnsi="Symbol" w:hint="default"/>
+      </w:rPr>
+    </w:lvl>
+    <w:lvl w:ilvl="7" w:tplc="08090003" w:tentative="1">
+      <w:start w:val="1"/>
+      <w:numFmt w:val="bullet"/>
+      <w:lvlText w:val="o"/>
+      <w:lvlJc w:val="left"/>
+      <w:pPr>
+        <w:ind w:left="5400" w:hanging="360"/>
+      </w:pPr>
+      <w:rPr>
+        <w:rFonts w:ascii="Courier New" w:hAnsi="Courier New" w:cs="Courier New" w:hint="default"/>
+      </w:rPr>
+    </w:lvl>
+    <w:lvl w:ilvl="8" w:tplc="08090005" w:tentative="1">
+      <w:start w:val="1"/>
+      <w:numFmt w:val="bullet"/>
+      <w:lvlText w:val=""/>
+      <w:lvlJc w:val="left"/>
+      <w:pPr>
+        <w:ind w:left="6120" w:hanging="360"/>
+      </w:pPr>
+      <w:rPr>
+        <w:rFonts w:ascii="Wingdings" w:hAnsi="Wingdings" w:hint="default"/>
+      </w:rPr>
+    </w:lvl>
+  </w:abstractNum>
+  <w:abstractNum w:abstractNumId="3">
     <w:nsid w:val="14FA62B0"/>
     <w:multiLevelType w:val="hybridMultilevel"/>
     <w:tmpl w:val="62609AD4"/>
@@ -3067,7 +4275,7 @@
       </w:pPr>
     </w:lvl>
   </w:abstractNum>
-  <w:abstractNum w:abstractNumId="2">
+  <w:abstractNum w:abstractNumId="4">
     <w:nsid w:val="28905BE1"/>
     <w:multiLevelType w:val="hybridMultilevel"/>
     <w:tmpl w:val="D15C4F6C"/>
@@ -3156,7 +4364,7 @@
       </w:pPr>
     </w:lvl>
   </w:abstractNum>
-  <w:abstractNum w:abstractNumId="3">
+  <w:abstractNum w:abstractNumId="5">
     <w:nsid w:val="51394D03"/>
     <w:multiLevelType w:val="hybridMultilevel"/>
     <w:tmpl w:val="82D8FC68"/>
@@ -3269,10 +4477,125 @@
       </w:rPr>
     </w:lvl>
   </w:abstractNum>
-  <w:abstractNum w:abstractNumId="4">
+  <w:abstractNum w:abstractNumId="6">
+    <w:nsid w:val="5CB433BE"/>
+    <w:multiLevelType w:val="hybridMultilevel"/>
+    <w:tmpl w:val="69264DA8"/>
+    <w:lvl w:ilvl="0" w:tplc="93280CA8">
+      <w:start w:val="1"/>
+      <w:numFmt w:val="bullet"/>
+      <w:lvlText w:val=""/>
+      <w:lvlJc w:val="left"/>
+      <w:pPr>
+        <w:ind w:left="720" w:hanging="360"/>
+      </w:pPr>
+      <w:rPr>
+        <w:rFonts w:ascii="Symbol" w:hAnsi="Symbol" w:hint="default"/>
+        <w:sz w:val="28"/>
+        <w:szCs w:val="28"/>
+      </w:rPr>
+    </w:lvl>
+    <w:lvl w:ilvl="1" w:tplc="08090003" w:tentative="1">
+      <w:start w:val="1"/>
+      <w:numFmt w:val="bullet"/>
+      <w:lvlText w:val="o"/>
+      <w:lvlJc w:val="left"/>
+      <w:pPr>
+        <w:ind w:left="1440" w:hanging="360"/>
+      </w:pPr>
+      <w:rPr>
+        <w:rFonts w:ascii="Courier New" w:hAnsi="Courier New" w:cs="Courier New" w:hint="default"/>
+      </w:rPr>
+    </w:lvl>
+    <w:lvl w:ilvl="2" w:tplc="08090005" w:tentative="1">
+      <w:start w:val="1"/>
+      <w:numFmt w:val="bullet"/>
+      <w:lvlText w:val=""/>
+      <w:lvlJc w:val="left"/>
+      <w:pPr>
+        <w:ind w:left="2160" w:hanging="360"/>
+      </w:pPr>
+      <w:rPr>
+        <w:rFonts w:ascii="Wingdings" w:hAnsi="Wingdings" w:hint="default"/>
+      </w:rPr>
+    </w:lvl>
+    <w:lvl w:ilvl="3" w:tplc="08090001" w:tentative="1">
+      <w:start w:val="1"/>
+      <w:numFmt w:val="bullet"/>
+      <w:lvlText w:val=""/>
+      <w:lvlJc w:val="left"/>
+      <w:pPr>
+        <w:ind w:left="2880" w:hanging="360"/>
+      </w:pPr>
+      <w:rPr>
+        <w:rFonts w:ascii="Symbol" w:hAnsi="Symbol" w:hint="default"/>
+      </w:rPr>
+    </w:lvl>
+    <w:lvl w:ilvl="4" w:tplc="08090003" w:tentative="1">
+      <w:start w:val="1"/>
+      <w:numFmt w:val="bullet"/>
+      <w:lvlText w:val="o"/>
+      <w:lvlJc w:val="left"/>
+      <w:pPr>
+        <w:ind w:left="3600" w:hanging="360"/>
+      </w:pPr>
+      <w:rPr>
+        <w:rFonts w:ascii="Courier New" w:hAnsi="Courier New" w:cs="Courier New" w:hint="default"/>
+      </w:rPr>
+    </w:lvl>
+    <w:lvl w:ilvl="5" w:tplc="08090005" w:tentative="1">
+      <w:start w:val="1"/>
+      <w:numFmt w:val="bullet"/>
+      <w:lvlText w:val=""/>
+      <w:lvlJc w:val="left"/>
+      <w:pPr>
+        <w:ind w:left="4320" w:hanging="360"/>
+      </w:pPr>
+      <w:rPr>
+        <w:rFonts w:ascii="Wingdings" w:hAnsi="Wingdings" w:hint="default"/>
+      </w:rPr>
+    </w:lvl>
+    <w:lvl w:ilvl="6" w:tplc="08090001" w:tentative="1">
+      <w:start w:val="1"/>
+      <w:numFmt w:val="bullet"/>
+      <w:lvlText w:val=""/>
+      <w:lvlJc w:val="left"/>
+      <w:pPr>
+        <w:ind w:left="5040" w:hanging="360"/>
+      </w:pPr>
+      <w:rPr>
+        <w:rFonts w:ascii="Symbol" w:hAnsi="Symbol" w:hint="default"/>
+      </w:rPr>
+    </w:lvl>
+    <w:lvl w:ilvl="7" w:tplc="08090003" w:tentative="1">
+      <w:start w:val="1"/>
+      <w:numFmt w:val="bullet"/>
+      <w:lvlText w:val="o"/>
+      <w:lvlJc w:val="left"/>
+      <w:pPr>
+        <w:ind w:left="5760" w:hanging="360"/>
+      </w:pPr>
+      <w:rPr>
+        <w:rFonts w:ascii="Courier New" w:hAnsi="Courier New" w:cs="Courier New" w:hint="default"/>
+      </w:rPr>
+    </w:lvl>
+    <w:lvl w:ilvl="8" w:tplc="08090005" w:tentative="1">
+      <w:start w:val="1"/>
+      <w:numFmt w:val="bullet"/>
+      <w:lvlText w:val=""/>
+      <w:lvlJc w:val="left"/>
+      <w:pPr>
+        <w:ind w:left="6480" w:hanging="360"/>
+      </w:pPr>
+      <w:rPr>
+        <w:rFonts w:ascii="Wingdings" w:hAnsi="Wingdings" w:hint="default"/>
+      </w:rPr>
+    </w:lvl>
+  </w:abstractNum>
+  <w:abstractNum w:abstractNumId="7">
     <w:nsid w:val="722130D6"/>
     <w:multiLevelType w:val="hybridMultilevel"/>
-    <w:tmpl w:val="D15C4F6C"/>
+    <w:tmpl w:val="6992A1E6"/>
     <w:lvl w:ilvl="0" w:tplc="C5140A76">
       <w:start w:val="1"/>
       <w:numFmt w:val="upperRoman"/>
@@ -3285,7 +4608,7 @@
         <w:rFonts w:hint="default"/>
       </w:rPr>
     </w:lvl>
-    <w:lvl w:ilvl="1" w:tplc="08090019" w:tentative="1">
+    <w:lvl w:ilvl="1" w:tplc="08090019">
       <w:start w:val="1"/>
       <w:numFmt w:val="lowerLetter"/>
       <w:lvlText w:val="%2."/>
@@ -3359,19 +4682,28 @@
     </w:lvl>
   </w:abstractNum>
   <w:num w:numId="1">
-    <w:abstractNumId w:val="1"/>
+    <w:abstractNumId w:val="3"/>
   </w:num>
   <w:num w:numId="2">
+    <w:abstractNumId w:val="7"/>
+  </w:num>
+  <w:num w:numId="3">
     <w:abstractNumId w:val="4"/>
   </w:num>
-  <w:num w:numId="3">
-    <w:abstractNumId w:val="2"/>
-  </w:num>
   <w:num w:numId="4">
-    <w:abstractNumId w:val="3"/>
+    <w:abstractNumId w:val="5"/>
   </w:num>
   <w:num w:numId="5">
     <w:abstractNumId w:val="0"/>
+  </w:num>
+  <w:num w:numId="6">
+    <w:abstractNumId w:val="1"/>
+  </w:num>
+  <w:num w:numId="7">
+    <w:abstractNumId w:val="6"/>
+  </w:num>
+  <w:num w:numId="8">
+    <w:abstractNumId w:val="2"/>
   </w:num>
 </w:numbering>
 </file>

</xml_diff>